<commit_message>
agregado entidad para el filtrado de maquinas por un id
</commit_message>
<xml_diff>
--- a/Documentos/Directrices/SRGAS-DBD.docx
+++ b/Documentos/Directrices/SRGAS-DBD.docx
@@ -117,7 +117,7 @@
           <w:sz w:val="36"/>
           <w:szCs w:val="36"/>
         </w:rPr>
-        <w:t>1</w:t>
+        <w:t>2</w:t>
       </w:r>
     </w:p>
     <w:p>
@@ -505,15 +505,7 @@
                 <w:sz w:val="20"/>
                 <w:szCs w:val="20"/>
               </w:rPr>
-              <w:t>24</w:t>
-            </w:r>
-            <w:r>
-              <w:rPr>
-                <w:rFonts w:ascii="Arial" w:eastAsia="Arial" w:hAnsi="Arial" w:cs="Arial"/>
-                <w:sz w:val="20"/>
-                <w:szCs w:val="20"/>
-              </w:rPr>
-              <w:t>/09/2023</w:t>
+              <w:t>24/09/2023</w:t>
             </w:r>
           </w:p>
         </w:tc>
@@ -540,15 +532,136 @@
                 <w:sz w:val="20"/>
                 <w:szCs w:val="20"/>
               </w:rPr>
-              <w:t>1.</w:t>
-            </w:r>
-            <w:r>
+              <w:t>1.1</w:t>
+            </w:r>
+          </w:p>
+        </w:tc>
+        <w:tc>
+          <w:tcPr>
+            <w:tcW w:w="3119" w:type="dxa"/>
+            <w:vAlign w:val="center"/>
+          </w:tcPr>
+          <w:p>
+            <w:pPr>
+              <w:keepLines/>
+              <w:widowControl w:val="0"/>
+              <w:spacing w:after="120" w:line="240" w:lineRule="auto"/>
+              <w:jc w:val="center"/>
               <w:rPr>
                 <w:rFonts w:ascii="Arial" w:eastAsia="Arial" w:hAnsi="Arial" w:cs="Arial"/>
                 <w:sz w:val="20"/>
                 <w:szCs w:val="20"/>
               </w:rPr>
-              <w:t>1</w:t>
+            </w:pPr>
+            <w:r>
+              <w:rPr>
+                <w:rFonts w:ascii="Arial" w:eastAsia="Arial" w:hAnsi="Arial" w:cs="Arial"/>
+                <w:sz w:val="20"/>
+                <w:szCs w:val="20"/>
+              </w:rPr>
+              <w:t>Corrección del Documento</w:t>
+            </w:r>
+          </w:p>
+        </w:tc>
+        <w:tc>
+          <w:tcPr>
+            <w:tcW w:w="3402" w:type="dxa"/>
+            <w:vAlign w:val="center"/>
+          </w:tcPr>
+          <w:p>
+            <w:pPr>
+              <w:keepLines/>
+              <w:widowControl w:val="0"/>
+              <w:spacing w:after="120" w:line="240" w:lineRule="auto"/>
+              <w:jc w:val="center"/>
+              <w:rPr>
+                <w:rFonts w:ascii="Arial" w:eastAsia="Arial" w:hAnsi="Arial" w:cs="Arial"/>
+                <w:sz w:val="20"/>
+                <w:szCs w:val="20"/>
+              </w:rPr>
+            </w:pPr>
+            <w:r>
+              <w:rPr>
+                <w:rFonts w:ascii="Arial" w:eastAsia="Arial" w:hAnsi="Arial" w:cs="Arial"/>
+                <w:sz w:val="20"/>
+                <w:szCs w:val="20"/>
+              </w:rPr>
+              <w:t>Joaquin Hidalgo</w:t>
+            </w:r>
+          </w:p>
+        </w:tc>
+      </w:tr>
+      <w:tr>
+        <w:trPr>
+          <w:trHeight w:val="2205"/>
+        </w:trPr>
+        <w:tc>
+          <w:tcPr>
+            <w:tcW w:w="1668" w:type="dxa"/>
+            <w:vAlign w:val="center"/>
+          </w:tcPr>
+          <w:p>
+            <w:pPr>
+              <w:keepLines/>
+              <w:widowControl w:val="0"/>
+              <w:spacing w:after="120" w:line="240" w:lineRule="auto"/>
+              <w:jc w:val="center"/>
+              <w:rPr>
+                <w:rFonts w:ascii="Arial" w:eastAsia="Arial" w:hAnsi="Arial" w:cs="Arial"/>
+                <w:sz w:val="20"/>
+                <w:szCs w:val="20"/>
+              </w:rPr>
+            </w:pPr>
+            <w:r>
+              <w:rPr>
+                <w:rFonts w:ascii="Arial" w:eastAsia="Arial" w:hAnsi="Arial" w:cs="Arial"/>
+                <w:sz w:val="20"/>
+                <w:szCs w:val="20"/>
+              </w:rPr>
+              <w:t>9</w:t>
+            </w:r>
+            <w:r>
+              <w:rPr>
+                <w:rFonts w:ascii="Arial" w:eastAsia="Arial" w:hAnsi="Arial" w:cs="Arial"/>
+                <w:sz w:val="20"/>
+                <w:szCs w:val="20"/>
+              </w:rPr>
+              <w:t>/09/2023</w:t>
+            </w:r>
+          </w:p>
+        </w:tc>
+        <w:tc>
+          <w:tcPr>
+            <w:tcW w:w="1417" w:type="dxa"/>
+            <w:vAlign w:val="center"/>
+          </w:tcPr>
+          <w:p>
+            <w:pPr>
+              <w:keepLines/>
+              <w:widowControl w:val="0"/>
+              <w:spacing w:after="120" w:line="240" w:lineRule="auto"/>
+              <w:jc w:val="center"/>
+              <w:rPr>
+                <w:rFonts w:ascii="Arial" w:eastAsia="Arial" w:hAnsi="Arial" w:cs="Arial"/>
+                <w:sz w:val="20"/>
+                <w:szCs w:val="20"/>
+              </w:rPr>
+            </w:pPr>
+            <w:r>
+              <w:rPr>
+                <w:rFonts w:ascii="Arial" w:eastAsia="Arial" w:hAnsi="Arial" w:cs="Arial"/>
+                <w:sz w:val="20"/>
+                <w:szCs w:val="20"/>
+              </w:rPr>
+              <w:t>1.</w:t>
+            </w:r>
+            <w:r>
+              <w:rPr>
+                <w:rFonts w:ascii="Arial" w:eastAsia="Arial" w:hAnsi="Arial" w:cs="Arial"/>
+                <w:sz w:val="20"/>
+                <w:szCs w:val="20"/>
+              </w:rPr>
+              <w:t>2</w:t>
             </w:r>
           </w:p>
         </w:tc>
@@ -618,6 +731,46 @@
           <w:sz w:val="36"/>
           <w:szCs w:val="36"/>
         </w:rPr>
+      </w:pPr>
+    </w:p>
+    <w:p>
+      <w:pPr>
+        <w:ind w:left="720"/>
+      </w:pPr>
+    </w:p>
+    <w:p>
+      <w:pPr>
+        <w:ind w:left="720"/>
+      </w:pPr>
+    </w:p>
+    <w:p>
+      <w:pPr>
+        <w:ind w:left="720"/>
+      </w:pPr>
+    </w:p>
+    <w:p>
+      <w:pPr>
+        <w:ind w:left="720"/>
+      </w:pPr>
+    </w:p>
+    <w:p>
+      <w:pPr>
+        <w:ind w:left="720"/>
+      </w:pPr>
+    </w:p>
+    <w:p>
+      <w:pPr>
+        <w:ind w:left="720"/>
+      </w:pPr>
+    </w:p>
+    <w:p>
+      <w:pPr>
+        <w:ind w:left="720"/>
+      </w:pPr>
+    </w:p>
+    <w:p>
+      <w:pPr>
+        <w:ind w:left="720"/>
       </w:pPr>
     </w:p>
     <w:p>
@@ -646,6 +799,7 @@
           <w:sz w:val="36"/>
           <w:szCs w:val="36"/>
         </w:rPr>
+        <w:lastRenderedPageBreak/>
         <w:t>Tabla de Contenido</w:t>
       </w:r>
     </w:p>
@@ -851,12 +1005,72 @@
     </w:p>
     <w:p>
       <w:pPr>
+        <w:ind w:left="720"/>
+      </w:pPr>
+    </w:p>
+    <w:p>
+      <w:pPr>
+        <w:ind w:left="720"/>
+      </w:pPr>
+    </w:p>
+    <w:p>
+      <w:pPr>
+        <w:ind w:left="720"/>
+      </w:pPr>
+    </w:p>
+    <w:p>
+      <w:pPr>
+        <w:ind w:left="720"/>
+      </w:pPr>
+    </w:p>
+    <w:p>
+      <w:pPr>
+        <w:ind w:left="720"/>
+      </w:pPr>
+    </w:p>
+    <w:p>
+      <w:pPr>
+        <w:ind w:left="720"/>
+      </w:pPr>
+    </w:p>
+    <w:p>
+      <w:pPr>
+        <w:ind w:left="720"/>
+      </w:pPr>
+    </w:p>
+    <w:p>
+      <w:pPr>
+        <w:ind w:left="720"/>
+      </w:pPr>
+    </w:p>
+    <w:p>
+      <w:pPr>
+        <w:ind w:left="720"/>
+      </w:pPr>
+    </w:p>
+    <w:p>
+      <w:pPr>
+        <w:ind w:left="720"/>
+      </w:pPr>
+    </w:p>
+    <w:p>
+      <w:pPr>
+        <w:ind w:left="720"/>
+      </w:pPr>
+    </w:p>
+    <w:p>
+      <w:pPr>
+        <w:ind w:left="720"/>
+      </w:pPr>
+    </w:p>
+    <w:p>
+      <w:pPr>
         <w:pStyle w:val="Ttulo1"/>
-        <w:sectPr>
-          <w:pgSz w:w="11906" w:h="16838"/>
-          <w:pgMar w:top="1701" w:right="1134" w:bottom="1134" w:left="1701" w:header="709" w:footer="709" w:gutter="0"/>
-          <w:cols w:space="720"/>
-        </w:sectPr>
+        <w:rPr>
+          <w:rFonts w:ascii="Times New Roman" w:eastAsia="Times New Roman" w:hAnsi="Times New Roman" w:cs="Times New Roman"/>
+          <w:sz w:val="22"/>
+          <w:szCs w:val="22"/>
+        </w:rPr>
       </w:pPr>
       <w:bookmarkStart w:id="0" w:name="_heading=h.zgcrd9n8y91j" w:colFirst="0" w:colLast="0"/>
       <w:bookmarkEnd w:id="0"/>
@@ -866,19 +1080,29 @@
           <w:sz w:val="22"/>
           <w:szCs w:val="22"/>
         </w:rPr>
+        <w:lastRenderedPageBreak/>
+        <w:t>Modelo de Datos</w:t>
+      </w:r>
+    </w:p>
+    <w:p/>
+    <w:p/>
+    <w:p>
+      <w:pPr>
+        <w:sectPr>
+          <w:pgSz w:w="11906" w:h="16838"/>
+          <w:pgMar w:top="1701" w:right="1134" w:bottom="1134" w:left="1701" w:header="709" w:footer="709" w:gutter="0"/>
+          <w:cols w:space="720"/>
+        </w:sectPr>
+      </w:pPr>
+      <w:r>
+        <w:rPr>
+          <w:noProof/>
+        </w:rPr>
         <w:drawing>
-          <wp:anchor distT="0" distB="0" distL="114300" distR="114300" simplePos="0" relativeHeight="251660288" behindDoc="0" locked="0" layoutInCell="1" allowOverlap="1" wp14:anchorId="4611FA63" wp14:editId="7A04117F">
-            <wp:simplePos x="0" y="0"/>
-            <wp:positionH relativeFrom="page">
-              <wp:align>center</wp:align>
-            </wp:positionH>
-            <wp:positionV relativeFrom="paragraph">
-              <wp:posOffset>495300</wp:posOffset>
-            </wp:positionV>
-            <wp:extent cx="7077075" cy="6625870"/>
-            <wp:effectExtent l="0" t="0" r="0" b="3810"/>
-            <wp:wrapNone/>
-            <wp:docPr id="564960305" name="Imagen 1" descr="Diagrama&#10;&#10;Descripción generada automáticamente"/>
+          <wp:inline distT="0" distB="0" distL="0" distR="0" wp14:anchorId="6F5CC0FB" wp14:editId="0E9D4B7D">
+            <wp:extent cx="5760085" cy="6585585"/>
+            <wp:effectExtent l="0" t="0" r="0" b="5715"/>
+            <wp:docPr id="1989870432" name="Imagen 1" descr="Diagrama&#10;&#10;Descripción generada automáticamente"/>
             <wp:cNvGraphicFramePr>
               <a:graphicFrameLocks xmlns:a="http://schemas.openxmlformats.org/drawingml/2006/main" noChangeAspect="1"/>
             </wp:cNvGraphicFramePr>
@@ -886,7 +1110,7 @@
               <a:graphicData uri="http://schemas.openxmlformats.org/drawingml/2006/picture">
                 <pic:pic xmlns:pic="http://schemas.openxmlformats.org/drawingml/2006/picture">
                   <pic:nvPicPr>
-                    <pic:cNvPr id="564960305" name="Imagen 1" descr="Diagrama&#10;&#10;Descripción generada automáticamente"/>
+                    <pic:cNvPr id="1989870432" name="Imagen 1" descr="Diagrama&#10;&#10;Descripción generada automáticamente"/>
                     <pic:cNvPicPr/>
                   </pic:nvPicPr>
                   <pic:blipFill>
@@ -904,7 +1128,7 @@
                   <pic:spPr>
                     <a:xfrm>
                       <a:off x="0" y="0"/>
-                      <a:ext cx="7077075" cy="6625870"/>
+                      <a:ext cx="5760085" cy="6585585"/>
                     </a:xfrm>
                     <a:prstGeom prst="rect">
                       <a:avLst/>
@@ -913,22 +1137,8 @@
                 </pic:pic>
               </a:graphicData>
             </a:graphic>
-            <wp14:sizeRelH relativeFrom="margin">
-              <wp14:pctWidth>0</wp14:pctWidth>
-            </wp14:sizeRelH>
-            <wp14:sizeRelV relativeFrom="margin">
-              <wp14:pctHeight>0</wp14:pctHeight>
-            </wp14:sizeRelV>
-          </wp:anchor>
+          </wp:inline>
         </w:drawing>
-      </w:r>
-      <w:r>
-        <w:rPr>
-          <w:rFonts w:ascii="Times New Roman" w:eastAsia="Times New Roman" w:hAnsi="Times New Roman" w:cs="Times New Roman"/>
-          <w:sz w:val="22"/>
-          <w:szCs w:val="22"/>
-        </w:rPr>
-        <w:t>Modelo de Datos</w:t>
       </w:r>
     </w:p>
     <w:p>
@@ -953,32 +1163,39 @@
       </w:r>
       <w:r>
         <w:rPr>
+          <w:rFonts w:ascii="Times New Roman" w:eastAsia="Times New Roman" w:hAnsi="Times New Roman" w:cs="Times New Roman"/>
+          <w:sz w:val="22"/>
+          <w:szCs w:val="22"/>
+        </w:rPr>
+        <w:t xml:space="preserve"> </w:t>
+      </w:r>
+      <w:r>
+        <w:rPr>
           <w:noProof/>
         </w:rPr>
         <w:drawing>
-          <wp:anchor distT="114300" distB="114300" distL="114300" distR="114300" simplePos="0" relativeHeight="251659264" behindDoc="0" locked="0" layoutInCell="1" hidden="0" allowOverlap="1" wp14:anchorId="2C505041" wp14:editId="20239E2A">
-            <wp:simplePos x="0" y="0"/>
-            <wp:positionH relativeFrom="column">
-              <wp:posOffset>76201</wp:posOffset>
-            </wp:positionH>
-            <wp:positionV relativeFrom="paragraph">
-              <wp:posOffset>161925</wp:posOffset>
-            </wp:positionV>
-            <wp:extent cx="8531730" cy="4838700"/>
-            <wp:effectExtent l="0" t="0" r="0" b="0"/>
-            <wp:wrapNone/>
-            <wp:docPr id="566144631" name="image2.png"/>
-            <wp:cNvGraphicFramePr/>
+          <wp:inline distT="0" distB="0" distL="0" distR="0" wp14:anchorId="793228BD" wp14:editId="272B20C0">
+            <wp:extent cx="8531860" cy="4839335"/>
+            <wp:effectExtent l="0" t="0" r="2540" b="0"/>
+            <wp:docPr id="862040558" name="Imagen 2" descr="Diagrama&#10;&#10;Descripción generada automáticamente"/>
+            <wp:cNvGraphicFramePr>
+              <a:graphicFrameLocks xmlns:a="http://schemas.openxmlformats.org/drawingml/2006/main" noChangeAspect="1"/>
+            </wp:cNvGraphicFramePr>
             <a:graphic xmlns:a="http://schemas.openxmlformats.org/drawingml/2006/main">
               <a:graphicData uri="http://schemas.openxmlformats.org/drawingml/2006/picture">
                 <pic:pic xmlns:pic="http://schemas.openxmlformats.org/drawingml/2006/picture">
                   <pic:nvPicPr>
-                    <pic:cNvPr id="0" name="image2.png"/>
-                    <pic:cNvPicPr preferRelativeResize="0"/>
+                    <pic:cNvPr id="862040558" name="Imagen 2" descr="Diagrama&#10;&#10;Descripción generada automáticamente"/>
+                    <pic:cNvPicPr/>
                   </pic:nvPicPr>
                   <pic:blipFill>
-                    <a:blip r:embed="rId10"/>
-                    <a:srcRect/>
+                    <a:blip r:embed="rId10">
+                      <a:extLst>
+                        <a:ext uri="{28A0092B-C50C-407E-A947-70E740481C1C}">
+                          <a14:useLocalDpi xmlns:a14="http://schemas.microsoft.com/office/drawing/2010/main" val="0"/>
+                        </a:ext>
+                      </a:extLst>
+                    </a:blip>
                     <a:stretch>
                       <a:fillRect/>
                     </a:stretch>
@@ -986,17 +1203,16 @@
                   <pic:spPr>
                     <a:xfrm>
                       <a:off x="0" y="0"/>
-                      <a:ext cx="8531730" cy="4838700"/>
+                      <a:ext cx="8531860" cy="4839335"/>
                     </a:xfrm>
                     <a:prstGeom prst="rect">
                       <a:avLst/>
                     </a:prstGeom>
-                    <a:ln/>
                   </pic:spPr>
                 </pic:pic>
               </a:graphicData>
             </a:graphic>
-          </wp:anchor>
+          </wp:inline>
         </w:drawing>
       </w:r>
     </w:p>
@@ -5496,31 +5712,7 @@
               <w:rPr>
                 <w:rFonts w:ascii="Times New Roman" w:eastAsia="Times New Roman" w:hAnsi="Times New Roman" w:cs="Times New Roman"/>
               </w:rPr>
-              <w:t>VARCHAR(</w:t>
-            </w:r>
-            <w:r>
-              <w:rPr>
-                <w:rFonts w:ascii="Times New Roman" w:eastAsia="Times New Roman" w:hAnsi="Times New Roman" w:cs="Times New Roman"/>
-              </w:rPr>
-              <w:t>2</w:t>
-            </w:r>
-            <w:r>
-              <w:rPr>
-                <w:rFonts w:ascii="Times New Roman" w:eastAsia="Times New Roman" w:hAnsi="Times New Roman" w:cs="Times New Roman"/>
-              </w:rPr>
-              <w:t>5</w:t>
-            </w:r>
-            <w:r>
-              <w:rPr>
-                <w:rFonts w:ascii="Times New Roman" w:eastAsia="Times New Roman" w:hAnsi="Times New Roman" w:cs="Times New Roman"/>
-              </w:rPr>
-              <w:t>5</w:t>
-            </w:r>
-            <w:r>
-              <w:rPr>
-                <w:rFonts w:ascii="Times New Roman" w:eastAsia="Times New Roman" w:hAnsi="Times New Roman" w:cs="Times New Roman"/>
-              </w:rPr>
-              <w:t>)</w:t>
+              <w:t>VARCHAR(255)</w:t>
             </w:r>
           </w:p>
         </w:tc>
@@ -11130,6 +11322,848 @@
               </w:rPr>
               <w:t>Enlace a la imagen de la máquina</w:t>
             </w:r>
+          </w:p>
+        </w:tc>
+        <w:tc>
+          <w:tcPr>
+            <w:tcW w:w="1470" w:type="dxa"/>
+            <w:tcBorders>
+              <w:top w:val="single" w:sz="6" w:space="0" w:color="000000"/>
+              <w:left w:val="single" w:sz="6" w:space="0" w:color="000000"/>
+              <w:bottom w:val="single" w:sz="6" w:space="0" w:color="000000"/>
+              <w:right w:val="single" w:sz="6" w:space="0" w:color="000000"/>
+            </w:tcBorders>
+            <w:shd w:val="clear" w:color="auto" w:fill="auto"/>
+            <w:tcMar>
+              <w:top w:w="100" w:type="dxa"/>
+              <w:left w:w="100" w:type="dxa"/>
+              <w:bottom w:w="100" w:type="dxa"/>
+              <w:right w:w="100" w:type="dxa"/>
+            </w:tcMar>
+            <w:vAlign w:val="center"/>
+          </w:tcPr>
+          <w:p>
+            <w:pPr>
+              <w:pBdr>
+                <w:top w:val="nil"/>
+                <w:left w:val="nil"/>
+                <w:bottom w:val="nil"/>
+                <w:right w:val="nil"/>
+                <w:between w:val="nil"/>
+              </w:pBdr>
+              <w:spacing w:after="0" w:line="240" w:lineRule="auto"/>
+              <w:rPr>
+                <w:rFonts w:ascii="Times New Roman" w:eastAsia="Times New Roman" w:hAnsi="Times New Roman" w:cs="Times New Roman"/>
+              </w:rPr>
+            </w:pPr>
+            <w:r>
+              <w:rPr>
+                <w:rFonts w:ascii="Times New Roman" w:eastAsia="Times New Roman" w:hAnsi="Times New Roman" w:cs="Times New Roman"/>
+              </w:rPr>
+              <w:t>No</w:t>
+            </w:r>
+          </w:p>
+        </w:tc>
+        <w:tc>
+          <w:tcPr>
+            <w:tcW w:w="1425" w:type="dxa"/>
+            <w:tcBorders>
+              <w:top w:val="single" w:sz="6" w:space="0" w:color="000000"/>
+              <w:left w:val="single" w:sz="6" w:space="0" w:color="000000"/>
+              <w:bottom w:val="single" w:sz="6" w:space="0" w:color="000000"/>
+              <w:right w:val="single" w:sz="6" w:space="0" w:color="000000"/>
+            </w:tcBorders>
+            <w:shd w:val="clear" w:color="auto" w:fill="auto"/>
+            <w:tcMar>
+              <w:top w:w="100" w:type="dxa"/>
+              <w:left w:w="100" w:type="dxa"/>
+              <w:bottom w:w="100" w:type="dxa"/>
+              <w:right w:w="100" w:type="dxa"/>
+            </w:tcMar>
+            <w:vAlign w:val="center"/>
+          </w:tcPr>
+          <w:p>
+            <w:pPr>
+              <w:pBdr>
+                <w:top w:val="nil"/>
+                <w:left w:val="nil"/>
+                <w:bottom w:val="nil"/>
+                <w:right w:val="nil"/>
+                <w:between w:val="nil"/>
+              </w:pBdr>
+              <w:spacing w:after="0" w:line="240" w:lineRule="auto"/>
+              <w:rPr>
+                <w:rFonts w:ascii="Times New Roman" w:eastAsia="Times New Roman" w:hAnsi="Times New Roman" w:cs="Times New Roman"/>
+              </w:rPr>
+            </w:pPr>
+            <w:r>
+              <w:rPr>
+                <w:rFonts w:ascii="Times New Roman" w:eastAsia="Times New Roman" w:hAnsi="Times New Roman" w:cs="Times New Roman"/>
+              </w:rPr>
+              <w:t>No</w:t>
+            </w:r>
+          </w:p>
+        </w:tc>
+        <w:tc>
+          <w:tcPr>
+            <w:tcW w:w="1140" w:type="dxa"/>
+            <w:tcBorders>
+              <w:top w:val="single" w:sz="6" w:space="0" w:color="000000"/>
+              <w:left w:val="single" w:sz="6" w:space="0" w:color="000000"/>
+              <w:bottom w:val="single" w:sz="6" w:space="0" w:color="000000"/>
+              <w:right w:val="single" w:sz="6" w:space="0" w:color="000000"/>
+            </w:tcBorders>
+            <w:shd w:val="clear" w:color="auto" w:fill="auto"/>
+            <w:tcMar>
+              <w:top w:w="100" w:type="dxa"/>
+              <w:left w:w="100" w:type="dxa"/>
+              <w:bottom w:w="100" w:type="dxa"/>
+              <w:right w:w="100" w:type="dxa"/>
+            </w:tcMar>
+            <w:vAlign w:val="center"/>
+          </w:tcPr>
+          <w:p>
+            <w:pPr>
+              <w:pBdr>
+                <w:top w:val="nil"/>
+                <w:left w:val="nil"/>
+                <w:bottom w:val="nil"/>
+                <w:right w:val="nil"/>
+                <w:between w:val="nil"/>
+              </w:pBdr>
+              <w:spacing w:after="0" w:line="240" w:lineRule="auto"/>
+              <w:rPr>
+                <w:rFonts w:ascii="Times New Roman" w:eastAsia="Times New Roman" w:hAnsi="Times New Roman" w:cs="Times New Roman"/>
+              </w:rPr>
+            </w:pPr>
+            <w:r>
+              <w:rPr>
+                <w:rFonts w:ascii="Times New Roman" w:eastAsia="Times New Roman" w:hAnsi="Times New Roman" w:cs="Times New Roman"/>
+              </w:rPr>
+              <w:t>No</w:t>
+            </w:r>
+          </w:p>
+        </w:tc>
+      </w:tr>
+    </w:tbl>
+    <w:p/>
+    <w:p/>
+    <w:p/>
+    <w:p/>
+    <w:tbl>
+      <w:tblPr>
+        <w:tblStyle w:val="a6"/>
+        <w:tblW w:w="9405" w:type="dxa"/>
+        <w:tblInd w:w="-600" w:type="dxa"/>
+        <w:tblBorders>
+          <w:top w:val="nil"/>
+          <w:left w:val="nil"/>
+          <w:bottom w:val="nil"/>
+          <w:right w:val="nil"/>
+          <w:insideH w:val="nil"/>
+          <w:insideV w:val="nil"/>
+        </w:tblBorders>
+        <w:tblLayout w:type="fixed"/>
+        <w:tblLook w:val="0600" w:firstRow="0" w:lastRow="0" w:firstColumn="0" w:lastColumn="0" w:noHBand="1" w:noVBand="1"/>
+      </w:tblPr>
+      <w:tblGrid>
+        <w:gridCol w:w="2025"/>
+        <w:gridCol w:w="1635"/>
+        <w:gridCol w:w="1710"/>
+        <w:gridCol w:w="1470"/>
+        <w:gridCol w:w="1425"/>
+        <w:gridCol w:w="1140"/>
+      </w:tblGrid>
+      <w:tr>
+        <w:trPr>
+          <w:trHeight w:val="1070"/>
+        </w:trPr>
+        <w:tc>
+          <w:tcPr>
+            <w:tcW w:w="5370" w:type="dxa"/>
+            <w:gridSpan w:val="3"/>
+            <w:tcBorders>
+              <w:top w:val="single" w:sz="6" w:space="0" w:color="000000"/>
+              <w:left w:val="single" w:sz="6" w:space="0" w:color="000000"/>
+              <w:bottom w:val="single" w:sz="6" w:space="0" w:color="000000"/>
+              <w:right w:val="single" w:sz="6" w:space="0" w:color="000000"/>
+            </w:tcBorders>
+            <w:shd w:val="clear" w:color="auto" w:fill="FFFFFF"/>
+            <w:tcMar>
+              <w:top w:w="100" w:type="dxa"/>
+              <w:left w:w="100" w:type="dxa"/>
+              <w:bottom w:w="100" w:type="dxa"/>
+              <w:right w:w="100" w:type="dxa"/>
+            </w:tcMar>
+            <w:vAlign w:val="bottom"/>
+          </w:tcPr>
+          <w:p>
+            <w:pPr>
+              <w:spacing w:before="380" w:after="380" w:line="240" w:lineRule="auto"/>
+              <w:jc w:val="center"/>
+              <w:rPr>
+                <w:rFonts w:ascii="Times New Roman" w:eastAsia="Times New Roman" w:hAnsi="Times New Roman" w:cs="Times New Roman"/>
+                <w:b/>
+              </w:rPr>
+            </w:pPr>
+            <w:r>
+              <w:rPr>
+                <w:rFonts w:ascii="Times New Roman" w:eastAsia="Times New Roman" w:hAnsi="Times New Roman" w:cs="Times New Roman"/>
+                <w:b/>
+              </w:rPr>
+              <w:lastRenderedPageBreak/>
+              <w:t>Nombre Tabla</w:t>
+            </w:r>
+          </w:p>
+        </w:tc>
+        <w:tc>
+          <w:tcPr>
+            <w:tcW w:w="4035" w:type="dxa"/>
+            <w:gridSpan w:val="3"/>
+            <w:tcBorders>
+              <w:top w:val="single" w:sz="6" w:space="0" w:color="000000"/>
+              <w:left w:val="single" w:sz="6" w:space="0" w:color="000000"/>
+              <w:bottom w:val="single" w:sz="6" w:space="0" w:color="000000"/>
+              <w:right w:val="single" w:sz="6" w:space="0" w:color="000000"/>
+            </w:tcBorders>
+            <w:shd w:val="clear" w:color="auto" w:fill="FFFFFF"/>
+            <w:tcMar>
+              <w:top w:w="100" w:type="dxa"/>
+              <w:left w:w="100" w:type="dxa"/>
+              <w:bottom w:w="100" w:type="dxa"/>
+              <w:right w:w="100" w:type="dxa"/>
+            </w:tcMar>
+            <w:vAlign w:val="bottom"/>
+          </w:tcPr>
+          <w:p>
+            <w:pPr>
+              <w:spacing w:before="380" w:after="380" w:line="240" w:lineRule="auto"/>
+              <w:jc w:val="center"/>
+              <w:rPr>
+                <w:rFonts w:ascii="Times New Roman" w:eastAsia="Times New Roman" w:hAnsi="Times New Roman" w:cs="Times New Roman"/>
+                <w:b/>
+              </w:rPr>
+            </w:pPr>
+            <w:proofErr w:type="spellStart"/>
+            <w:r>
+              <w:rPr>
+                <w:rFonts w:ascii="Times New Roman" w:eastAsia="Times New Roman" w:hAnsi="Times New Roman" w:cs="Times New Roman"/>
+                <w:b/>
+              </w:rPr>
+              <w:t>Categoriamaq</w:t>
+            </w:r>
+            <w:proofErr w:type="spellEnd"/>
+          </w:p>
+        </w:tc>
+      </w:tr>
+      <w:tr>
+        <w:trPr>
+          <w:trHeight w:val="1070"/>
+        </w:trPr>
+        <w:tc>
+          <w:tcPr>
+            <w:tcW w:w="2025" w:type="dxa"/>
+            <w:tcBorders>
+              <w:top w:val="single" w:sz="6" w:space="0" w:color="000000"/>
+              <w:left w:val="single" w:sz="6" w:space="0" w:color="000000"/>
+              <w:bottom w:val="single" w:sz="6" w:space="0" w:color="000000"/>
+              <w:right w:val="single" w:sz="6" w:space="0" w:color="000000"/>
+            </w:tcBorders>
+            <w:shd w:val="clear" w:color="auto" w:fill="auto"/>
+            <w:tcMar>
+              <w:top w:w="100" w:type="dxa"/>
+              <w:left w:w="100" w:type="dxa"/>
+              <w:bottom w:w="100" w:type="dxa"/>
+              <w:right w:w="100" w:type="dxa"/>
+            </w:tcMar>
+            <w:vAlign w:val="bottom"/>
+          </w:tcPr>
+          <w:p>
+            <w:pPr>
+              <w:spacing w:before="380" w:after="380" w:line="411" w:lineRule="auto"/>
+              <w:jc w:val="center"/>
+              <w:rPr>
+                <w:rFonts w:ascii="Times New Roman" w:eastAsia="Times New Roman" w:hAnsi="Times New Roman" w:cs="Times New Roman"/>
+                <w:b/>
+              </w:rPr>
+            </w:pPr>
+            <w:r>
+              <w:rPr>
+                <w:rFonts w:ascii="Times New Roman" w:eastAsia="Times New Roman" w:hAnsi="Times New Roman" w:cs="Times New Roman"/>
+                <w:b/>
+              </w:rPr>
+              <w:t>Nombre de la Columna</w:t>
+            </w:r>
+          </w:p>
+        </w:tc>
+        <w:tc>
+          <w:tcPr>
+            <w:tcW w:w="1635" w:type="dxa"/>
+            <w:tcBorders>
+              <w:top w:val="single" w:sz="6" w:space="0" w:color="000000"/>
+              <w:left w:val="single" w:sz="6" w:space="0" w:color="000000"/>
+              <w:bottom w:val="single" w:sz="6" w:space="0" w:color="000000"/>
+              <w:right w:val="single" w:sz="6" w:space="0" w:color="000000"/>
+            </w:tcBorders>
+            <w:shd w:val="clear" w:color="auto" w:fill="auto"/>
+            <w:tcMar>
+              <w:top w:w="100" w:type="dxa"/>
+              <w:left w:w="100" w:type="dxa"/>
+              <w:bottom w:w="100" w:type="dxa"/>
+              <w:right w:w="100" w:type="dxa"/>
+            </w:tcMar>
+            <w:vAlign w:val="bottom"/>
+          </w:tcPr>
+          <w:p>
+            <w:pPr>
+              <w:spacing w:before="380" w:after="380" w:line="411" w:lineRule="auto"/>
+              <w:jc w:val="center"/>
+              <w:rPr>
+                <w:rFonts w:ascii="Times New Roman" w:eastAsia="Times New Roman" w:hAnsi="Times New Roman" w:cs="Times New Roman"/>
+                <w:b/>
+              </w:rPr>
+            </w:pPr>
+            <w:r>
+              <w:rPr>
+                <w:rFonts w:ascii="Times New Roman" w:eastAsia="Times New Roman" w:hAnsi="Times New Roman" w:cs="Times New Roman"/>
+                <w:b/>
+              </w:rPr>
+              <w:t>Tipo de Dato</w:t>
+            </w:r>
+          </w:p>
+        </w:tc>
+        <w:tc>
+          <w:tcPr>
+            <w:tcW w:w="1710" w:type="dxa"/>
+            <w:tcBorders>
+              <w:top w:val="single" w:sz="6" w:space="0" w:color="000000"/>
+              <w:left w:val="single" w:sz="6" w:space="0" w:color="000000"/>
+              <w:bottom w:val="single" w:sz="6" w:space="0" w:color="000000"/>
+              <w:right w:val="single" w:sz="6" w:space="0" w:color="000000"/>
+            </w:tcBorders>
+            <w:shd w:val="clear" w:color="auto" w:fill="auto"/>
+            <w:tcMar>
+              <w:top w:w="100" w:type="dxa"/>
+              <w:left w:w="100" w:type="dxa"/>
+              <w:bottom w:w="100" w:type="dxa"/>
+              <w:right w:w="100" w:type="dxa"/>
+            </w:tcMar>
+            <w:vAlign w:val="bottom"/>
+          </w:tcPr>
+          <w:p>
+            <w:pPr>
+              <w:spacing w:before="380" w:after="380" w:line="411" w:lineRule="auto"/>
+              <w:jc w:val="center"/>
+              <w:rPr>
+                <w:rFonts w:ascii="Times New Roman" w:eastAsia="Times New Roman" w:hAnsi="Times New Roman" w:cs="Times New Roman"/>
+                <w:b/>
+              </w:rPr>
+            </w:pPr>
+            <w:r>
+              <w:rPr>
+                <w:rFonts w:ascii="Times New Roman" w:eastAsia="Times New Roman" w:hAnsi="Times New Roman" w:cs="Times New Roman"/>
+                <w:b/>
+              </w:rPr>
+              <w:t>Descripción</w:t>
+            </w:r>
+          </w:p>
+        </w:tc>
+        <w:tc>
+          <w:tcPr>
+            <w:tcW w:w="1470" w:type="dxa"/>
+            <w:tcBorders>
+              <w:top w:val="single" w:sz="6" w:space="0" w:color="000000"/>
+              <w:left w:val="single" w:sz="6" w:space="0" w:color="000000"/>
+              <w:bottom w:val="single" w:sz="6" w:space="0" w:color="000000"/>
+              <w:right w:val="single" w:sz="6" w:space="0" w:color="000000"/>
+            </w:tcBorders>
+            <w:shd w:val="clear" w:color="auto" w:fill="auto"/>
+            <w:tcMar>
+              <w:top w:w="100" w:type="dxa"/>
+              <w:left w:w="100" w:type="dxa"/>
+              <w:bottom w:w="100" w:type="dxa"/>
+              <w:right w:w="100" w:type="dxa"/>
+            </w:tcMar>
+            <w:vAlign w:val="bottom"/>
+          </w:tcPr>
+          <w:p>
+            <w:pPr>
+              <w:spacing w:before="380" w:after="380" w:line="411" w:lineRule="auto"/>
+              <w:jc w:val="center"/>
+              <w:rPr>
+                <w:rFonts w:ascii="Times New Roman" w:eastAsia="Times New Roman" w:hAnsi="Times New Roman" w:cs="Times New Roman"/>
+                <w:b/>
+              </w:rPr>
+            </w:pPr>
+            <w:r>
+              <w:rPr>
+                <w:rFonts w:ascii="Times New Roman" w:eastAsia="Times New Roman" w:hAnsi="Times New Roman" w:cs="Times New Roman"/>
+                <w:b/>
+              </w:rPr>
+              <w:t>Llave Primaria</w:t>
+            </w:r>
+          </w:p>
+        </w:tc>
+        <w:tc>
+          <w:tcPr>
+            <w:tcW w:w="1425" w:type="dxa"/>
+            <w:tcBorders>
+              <w:top w:val="single" w:sz="6" w:space="0" w:color="000000"/>
+              <w:left w:val="single" w:sz="6" w:space="0" w:color="000000"/>
+              <w:bottom w:val="single" w:sz="6" w:space="0" w:color="000000"/>
+              <w:right w:val="single" w:sz="6" w:space="0" w:color="000000"/>
+            </w:tcBorders>
+            <w:shd w:val="clear" w:color="auto" w:fill="auto"/>
+            <w:tcMar>
+              <w:top w:w="100" w:type="dxa"/>
+              <w:left w:w="100" w:type="dxa"/>
+              <w:bottom w:w="100" w:type="dxa"/>
+              <w:right w:w="100" w:type="dxa"/>
+            </w:tcMar>
+            <w:vAlign w:val="bottom"/>
+          </w:tcPr>
+          <w:p>
+            <w:pPr>
+              <w:spacing w:before="380" w:after="380" w:line="411" w:lineRule="auto"/>
+              <w:jc w:val="center"/>
+              <w:rPr>
+                <w:rFonts w:ascii="Times New Roman" w:eastAsia="Times New Roman" w:hAnsi="Times New Roman" w:cs="Times New Roman"/>
+                <w:b/>
+              </w:rPr>
+            </w:pPr>
+            <w:r>
+              <w:rPr>
+                <w:rFonts w:ascii="Times New Roman" w:eastAsia="Times New Roman" w:hAnsi="Times New Roman" w:cs="Times New Roman"/>
+                <w:b/>
+              </w:rPr>
+              <w:t>Llave Secundaria</w:t>
+            </w:r>
+          </w:p>
+        </w:tc>
+        <w:tc>
+          <w:tcPr>
+            <w:tcW w:w="1140" w:type="dxa"/>
+            <w:tcBorders>
+              <w:top w:val="single" w:sz="6" w:space="0" w:color="000000"/>
+              <w:left w:val="single" w:sz="6" w:space="0" w:color="000000"/>
+              <w:bottom w:val="single" w:sz="6" w:space="0" w:color="000000"/>
+              <w:right w:val="single" w:sz="6" w:space="0" w:color="000000"/>
+            </w:tcBorders>
+            <w:shd w:val="clear" w:color="auto" w:fill="auto"/>
+            <w:tcMar>
+              <w:top w:w="100" w:type="dxa"/>
+              <w:left w:w="100" w:type="dxa"/>
+              <w:bottom w:w="100" w:type="dxa"/>
+              <w:right w:w="100" w:type="dxa"/>
+            </w:tcMar>
+            <w:vAlign w:val="bottom"/>
+          </w:tcPr>
+          <w:p>
+            <w:pPr>
+              <w:spacing w:before="380" w:after="380" w:line="411" w:lineRule="auto"/>
+              <w:jc w:val="center"/>
+              <w:rPr>
+                <w:rFonts w:ascii="Times New Roman" w:eastAsia="Times New Roman" w:hAnsi="Times New Roman" w:cs="Times New Roman"/>
+                <w:b/>
+              </w:rPr>
+            </w:pPr>
+            <w:r>
+              <w:rPr>
+                <w:rFonts w:ascii="Times New Roman" w:eastAsia="Times New Roman" w:hAnsi="Times New Roman" w:cs="Times New Roman"/>
+                <w:b/>
+              </w:rPr>
+              <w:t>Nulo</w:t>
+            </w:r>
+          </w:p>
+        </w:tc>
+      </w:tr>
+      <w:tr>
+        <w:trPr>
+          <w:trHeight w:val="1070"/>
+        </w:trPr>
+        <w:tc>
+          <w:tcPr>
+            <w:tcW w:w="2025" w:type="dxa"/>
+            <w:tcBorders>
+              <w:top w:val="single" w:sz="6" w:space="0" w:color="000000"/>
+              <w:left w:val="single" w:sz="6" w:space="0" w:color="000000"/>
+              <w:bottom w:val="single" w:sz="6" w:space="0" w:color="000000"/>
+              <w:right w:val="single" w:sz="6" w:space="0" w:color="000000"/>
+            </w:tcBorders>
+            <w:shd w:val="clear" w:color="auto" w:fill="auto"/>
+            <w:tcMar>
+              <w:top w:w="100" w:type="dxa"/>
+              <w:left w:w="100" w:type="dxa"/>
+              <w:bottom w:w="100" w:type="dxa"/>
+              <w:right w:w="100" w:type="dxa"/>
+            </w:tcMar>
+            <w:vAlign w:val="center"/>
+          </w:tcPr>
+          <w:p>
+            <w:pPr>
+              <w:pBdr>
+                <w:top w:val="nil"/>
+                <w:left w:val="nil"/>
+                <w:bottom w:val="nil"/>
+                <w:right w:val="nil"/>
+                <w:between w:val="nil"/>
+              </w:pBdr>
+              <w:spacing w:after="0" w:line="240" w:lineRule="auto"/>
+              <w:rPr>
+                <w:rFonts w:ascii="Times New Roman" w:eastAsia="Times New Roman" w:hAnsi="Times New Roman" w:cs="Times New Roman"/>
+              </w:rPr>
+            </w:pPr>
+            <w:r>
+              <w:rPr>
+                <w:rFonts w:ascii="Times New Roman" w:eastAsia="Times New Roman" w:hAnsi="Times New Roman" w:cs="Times New Roman"/>
+              </w:rPr>
+              <w:t>id</w:t>
+            </w:r>
+          </w:p>
+        </w:tc>
+        <w:tc>
+          <w:tcPr>
+            <w:tcW w:w="1635" w:type="dxa"/>
+            <w:tcBorders>
+              <w:top w:val="single" w:sz="6" w:space="0" w:color="000000"/>
+              <w:left w:val="single" w:sz="6" w:space="0" w:color="000000"/>
+              <w:bottom w:val="single" w:sz="6" w:space="0" w:color="000000"/>
+              <w:right w:val="single" w:sz="6" w:space="0" w:color="000000"/>
+            </w:tcBorders>
+            <w:shd w:val="clear" w:color="auto" w:fill="auto"/>
+            <w:tcMar>
+              <w:top w:w="100" w:type="dxa"/>
+              <w:left w:w="100" w:type="dxa"/>
+              <w:bottom w:w="100" w:type="dxa"/>
+              <w:right w:w="100" w:type="dxa"/>
+            </w:tcMar>
+            <w:vAlign w:val="center"/>
+          </w:tcPr>
+          <w:p>
+            <w:pPr>
+              <w:pBdr>
+                <w:top w:val="nil"/>
+                <w:left w:val="nil"/>
+                <w:bottom w:val="nil"/>
+                <w:right w:val="nil"/>
+                <w:between w:val="nil"/>
+              </w:pBdr>
+              <w:spacing w:after="0" w:line="240" w:lineRule="auto"/>
+              <w:rPr>
+                <w:rFonts w:ascii="Times New Roman" w:eastAsia="Times New Roman" w:hAnsi="Times New Roman" w:cs="Times New Roman"/>
+              </w:rPr>
+            </w:pPr>
+            <w:r>
+              <w:rPr>
+                <w:rFonts w:ascii="Times New Roman" w:eastAsia="Times New Roman" w:hAnsi="Times New Roman" w:cs="Times New Roman"/>
+              </w:rPr>
+              <w:t>INT</w:t>
+            </w:r>
+          </w:p>
+        </w:tc>
+        <w:tc>
+          <w:tcPr>
+            <w:tcW w:w="1710" w:type="dxa"/>
+            <w:tcBorders>
+              <w:top w:val="single" w:sz="6" w:space="0" w:color="000000"/>
+              <w:left w:val="single" w:sz="6" w:space="0" w:color="000000"/>
+              <w:bottom w:val="single" w:sz="6" w:space="0" w:color="000000"/>
+              <w:right w:val="single" w:sz="6" w:space="0" w:color="000000"/>
+            </w:tcBorders>
+            <w:shd w:val="clear" w:color="auto" w:fill="auto"/>
+            <w:tcMar>
+              <w:top w:w="100" w:type="dxa"/>
+              <w:left w:w="100" w:type="dxa"/>
+              <w:bottom w:w="100" w:type="dxa"/>
+              <w:right w:w="100" w:type="dxa"/>
+            </w:tcMar>
+            <w:vAlign w:val="center"/>
+          </w:tcPr>
+          <w:p>
+            <w:pPr>
+              <w:pBdr>
+                <w:top w:val="nil"/>
+                <w:left w:val="nil"/>
+                <w:bottom w:val="nil"/>
+                <w:right w:val="nil"/>
+                <w:between w:val="nil"/>
+              </w:pBdr>
+              <w:spacing w:after="0" w:line="240" w:lineRule="auto"/>
+              <w:rPr>
+                <w:rFonts w:ascii="Times New Roman" w:eastAsia="Times New Roman" w:hAnsi="Times New Roman" w:cs="Times New Roman"/>
+              </w:rPr>
+            </w:pPr>
+            <w:r>
+              <w:rPr>
+                <w:rFonts w:ascii="Times New Roman" w:eastAsia="Times New Roman" w:hAnsi="Times New Roman" w:cs="Times New Roman"/>
+              </w:rPr>
+              <w:t xml:space="preserve">Identificador </w:t>
+            </w:r>
+            <w:r>
+              <w:rPr>
+                <w:rFonts w:ascii="Times New Roman" w:eastAsia="Times New Roman" w:hAnsi="Times New Roman" w:cs="Times New Roman"/>
+              </w:rPr>
+              <w:t>de la categoría de la maquina</w:t>
+            </w:r>
+          </w:p>
+        </w:tc>
+        <w:tc>
+          <w:tcPr>
+            <w:tcW w:w="1470" w:type="dxa"/>
+            <w:tcBorders>
+              <w:top w:val="single" w:sz="6" w:space="0" w:color="000000"/>
+              <w:left w:val="single" w:sz="6" w:space="0" w:color="000000"/>
+              <w:bottom w:val="single" w:sz="6" w:space="0" w:color="000000"/>
+              <w:right w:val="single" w:sz="6" w:space="0" w:color="000000"/>
+            </w:tcBorders>
+            <w:shd w:val="clear" w:color="auto" w:fill="auto"/>
+            <w:tcMar>
+              <w:top w:w="100" w:type="dxa"/>
+              <w:left w:w="100" w:type="dxa"/>
+              <w:bottom w:w="100" w:type="dxa"/>
+              <w:right w:w="100" w:type="dxa"/>
+            </w:tcMar>
+            <w:vAlign w:val="center"/>
+          </w:tcPr>
+          <w:p>
+            <w:pPr>
+              <w:pBdr>
+                <w:top w:val="nil"/>
+                <w:left w:val="nil"/>
+                <w:bottom w:val="nil"/>
+                <w:right w:val="nil"/>
+                <w:between w:val="nil"/>
+              </w:pBdr>
+              <w:spacing w:after="0" w:line="240" w:lineRule="auto"/>
+              <w:rPr>
+                <w:rFonts w:ascii="Times New Roman" w:eastAsia="Times New Roman" w:hAnsi="Times New Roman" w:cs="Times New Roman"/>
+              </w:rPr>
+            </w:pPr>
+            <w:r>
+              <w:rPr>
+                <w:rFonts w:ascii="Times New Roman" w:eastAsia="Times New Roman" w:hAnsi="Times New Roman" w:cs="Times New Roman"/>
+              </w:rPr>
+              <w:t>Sí</w:t>
+            </w:r>
+          </w:p>
+        </w:tc>
+        <w:tc>
+          <w:tcPr>
+            <w:tcW w:w="1425" w:type="dxa"/>
+            <w:tcBorders>
+              <w:top w:val="single" w:sz="6" w:space="0" w:color="000000"/>
+              <w:left w:val="single" w:sz="6" w:space="0" w:color="000000"/>
+              <w:bottom w:val="single" w:sz="6" w:space="0" w:color="000000"/>
+              <w:right w:val="single" w:sz="6" w:space="0" w:color="000000"/>
+            </w:tcBorders>
+            <w:shd w:val="clear" w:color="auto" w:fill="auto"/>
+            <w:tcMar>
+              <w:top w:w="100" w:type="dxa"/>
+              <w:left w:w="100" w:type="dxa"/>
+              <w:bottom w:w="100" w:type="dxa"/>
+              <w:right w:w="100" w:type="dxa"/>
+            </w:tcMar>
+            <w:vAlign w:val="center"/>
+          </w:tcPr>
+          <w:p>
+            <w:pPr>
+              <w:pBdr>
+                <w:top w:val="nil"/>
+                <w:left w:val="nil"/>
+                <w:bottom w:val="nil"/>
+                <w:right w:val="nil"/>
+                <w:between w:val="nil"/>
+              </w:pBdr>
+              <w:spacing w:after="0" w:line="240" w:lineRule="auto"/>
+              <w:rPr>
+                <w:rFonts w:ascii="Times New Roman" w:eastAsia="Times New Roman" w:hAnsi="Times New Roman" w:cs="Times New Roman"/>
+              </w:rPr>
+            </w:pPr>
+            <w:r>
+              <w:rPr>
+                <w:rFonts w:ascii="Times New Roman" w:eastAsia="Times New Roman" w:hAnsi="Times New Roman" w:cs="Times New Roman"/>
+              </w:rPr>
+              <w:t>No</w:t>
+            </w:r>
+          </w:p>
+        </w:tc>
+        <w:tc>
+          <w:tcPr>
+            <w:tcW w:w="1140" w:type="dxa"/>
+            <w:tcBorders>
+              <w:top w:val="single" w:sz="6" w:space="0" w:color="000000"/>
+              <w:left w:val="single" w:sz="6" w:space="0" w:color="000000"/>
+              <w:bottom w:val="single" w:sz="6" w:space="0" w:color="000000"/>
+              <w:right w:val="single" w:sz="6" w:space="0" w:color="000000"/>
+            </w:tcBorders>
+            <w:shd w:val="clear" w:color="auto" w:fill="auto"/>
+            <w:tcMar>
+              <w:top w:w="100" w:type="dxa"/>
+              <w:left w:w="100" w:type="dxa"/>
+              <w:bottom w:w="100" w:type="dxa"/>
+              <w:right w:w="100" w:type="dxa"/>
+            </w:tcMar>
+            <w:vAlign w:val="center"/>
+          </w:tcPr>
+          <w:p>
+            <w:pPr>
+              <w:pBdr>
+                <w:top w:val="nil"/>
+                <w:left w:val="nil"/>
+                <w:bottom w:val="nil"/>
+                <w:right w:val="nil"/>
+                <w:between w:val="nil"/>
+              </w:pBdr>
+              <w:spacing w:after="0" w:line="240" w:lineRule="auto"/>
+              <w:rPr>
+                <w:rFonts w:ascii="Times New Roman" w:eastAsia="Times New Roman" w:hAnsi="Times New Roman" w:cs="Times New Roman"/>
+              </w:rPr>
+            </w:pPr>
+            <w:r>
+              <w:rPr>
+                <w:rFonts w:ascii="Times New Roman" w:eastAsia="Times New Roman" w:hAnsi="Times New Roman" w:cs="Times New Roman"/>
+              </w:rPr>
+              <w:t>No</w:t>
+            </w:r>
+          </w:p>
+        </w:tc>
+      </w:tr>
+      <w:tr>
+        <w:trPr>
+          <w:trHeight w:val="1055"/>
+        </w:trPr>
+        <w:tc>
+          <w:tcPr>
+            <w:tcW w:w="2025" w:type="dxa"/>
+            <w:tcBorders>
+              <w:top w:val="single" w:sz="6" w:space="0" w:color="000000"/>
+              <w:left w:val="single" w:sz="6" w:space="0" w:color="000000"/>
+              <w:bottom w:val="single" w:sz="6" w:space="0" w:color="000000"/>
+              <w:right w:val="single" w:sz="6" w:space="0" w:color="000000"/>
+            </w:tcBorders>
+            <w:shd w:val="clear" w:color="auto" w:fill="auto"/>
+            <w:tcMar>
+              <w:top w:w="100" w:type="dxa"/>
+              <w:left w:w="100" w:type="dxa"/>
+              <w:bottom w:w="100" w:type="dxa"/>
+              <w:right w:w="100" w:type="dxa"/>
+            </w:tcMar>
+            <w:vAlign w:val="center"/>
+          </w:tcPr>
+          <w:p>
+            <w:pPr>
+              <w:pBdr>
+                <w:top w:val="nil"/>
+                <w:left w:val="nil"/>
+                <w:bottom w:val="nil"/>
+                <w:right w:val="nil"/>
+                <w:between w:val="nil"/>
+              </w:pBdr>
+              <w:spacing w:after="0" w:line="240" w:lineRule="auto"/>
+              <w:rPr>
+                <w:rFonts w:ascii="Times New Roman" w:eastAsia="Times New Roman" w:hAnsi="Times New Roman" w:cs="Times New Roman"/>
+              </w:rPr>
+            </w:pPr>
+            <w:r>
+              <w:rPr>
+                <w:rFonts w:ascii="Times New Roman" w:eastAsia="Times New Roman" w:hAnsi="Times New Roman" w:cs="Times New Roman"/>
+              </w:rPr>
+              <w:t>nombre</w:t>
+            </w:r>
+          </w:p>
+        </w:tc>
+        <w:tc>
+          <w:tcPr>
+            <w:tcW w:w="1635" w:type="dxa"/>
+            <w:tcBorders>
+              <w:top w:val="single" w:sz="6" w:space="0" w:color="000000"/>
+              <w:left w:val="single" w:sz="6" w:space="0" w:color="000000"/>
+              <w:bottom w:val="single" w:sz="6" w:space="0" w:color="000000"/>
+              <w:right w:val="single" w:sz="6" w:space="0" w:color="000000"/>
+            </w:tcBorders>
+            <w:shd w:val="clear" w:color="auto" w:fill="auto"/>
+            <w:tcMar>
+              <w:top w:w="100" w:type="dxa"/>
+              <w:left w:w="100" w:type="dxa"/>
+              <w:bottom w:w="100" w:type="dxa"/>
+              <w:right w:w="100" w:type="dxa"/>
+            </w:tcMar>
+            <w:vAlign w:val="center"/>
+          </w:tcPr>
+          <w:p>
+            <w:pPr>
+              <w:pBdr>
+                <w:top w:val="nil"/>
+                <w:left w:val="nil"/>
+                <w:bottom w:val="nil"/>
+                <w:right w:val="nil"/>
+                <w:between w:val="nil"/>
+              </w:pBdr>
+              <w:spacing w:after="0" w:line="240" w:lineRule="auto"/>
+              <w:rPr>
+                <w:rFonts w:ascii="Times New Roman" w:eastAsia="Times New Roman" w:hAnsi="Times New Roman" w:cs="Times New Roman"/>
+              </w:rPr>
+            </w:pPr>
+            <w:r>
+              <w:rPr>
+                <w:rFonts w:ascii="Times New Roman" w:eastAsia="Times New Roman" w:hAnsi="Times New Roman" w:cs="Times New Roman"/>
+              </w:rPr>
+              <w:t>VARCHAR(255)</w:t>
+            </w:r>
+          </w:p>
+        </w:tc>
+        <w:tc>
+          <w:tcPr>
+            <w:tcW w:w="1710" w:type="dxa"/>
+            <w:tcBorders>
+              <w:top w:val="single" w:sz="6" w:space="0" w:color="000000"/>
+              <w:left w:val="single" w:sz="6" w:space="0" w:color="000000"/>
+              <w:bottom w:val="single" w:sz="6" w:space="0" w:color="000000"/>
+              <w:right w:val="single" w:sz="6" w:space="0" w:color="000000"/>
+            </w:tcBorders>
+            <w:shd w:val="clear" w:color="auto" w:fill="auto"/>
+            <w:tcMar>
+              <w:top w:w="100" w:type="dxa"/>
+              <w:left w:w="100" w:type="dxa"/>
+              <w:bottom w:w="100" w:type="dxa"/>
+              <w:right w:w="100" w:type="dxa"/>
+            </w:tcMar>
+            <w:vAlign w:val="center"/>
+          </w:tcPr>
+          <w:p>
+            <w:pPr>
+              <w:pBdr>
+                <w:top w:val="nil"/>
+                <w:left w:val="nil"/>
+                <w:bottom w:val="nil"/>
+                <w:right w:val="nil"/>
+                <w:between w:val="nil"/>
+              </w:pBdr>
+              <w:spacing w:after="0" w:line="240" w:lineRule="auto"/>
+              <w:rPr>
+                <w:rFonts w:ascii="Times New Roman" w:eastAsia="Times New Roman" w:hAnsi="Times New Roman" w:cs="Times New Roman"/>
+              </w:rPr>
+            </w:pPr>
+            <w:r>
+              <w:rPr>
+                <w:rFonts w:ascii="Times New Roman" w:eastAsia="Times New Roman" w:hAnsi="Times New Roman" w:cs="Times New Roman"/>
+              </w:rPr>
+              <w:t>Nombre de</w:t>
+            </w:r>
+            <w:r>
+              <w:rPr>
+                <w:rFonts w:ascii="Times New Roman" w:eastAsia="Times New Roman" w:hAnsi="Times New Roman" w:cs="Times New Roman"/>
+              </w:rPr>
+              <w:t xml:space="preserve"> la </w:t>
+            </w:r>
+            <w:proofErr w:type="spellStart"/>
+            <w:r>
+              <w:rPr>
+                <w:rFonts w:ascii="Times New Roman" w:eastAsia="Times New Roman" w:hAnsi="Times New Roman" w:cs="Times New Roman"/>
+              </w:rPr>
+              <w:t>categoria</w:t>
+            </w:r>
+            <w:proofErr w:type="spellEnd"/>
           </w:p>
         </w:tc>
         <w:tc>
@@ -12217,9 +13251,7 @@
       <w:tblStyleRowBandSize w:val="1"/>
       <w:tblStyleColBandSize w:val="1"/>
       <w:tblCellMar>
-        <w:top w:w="0" w:type="dxa"/>
         <w:left w:w="108" w:type="dxa"/>
-        <w:bottom w:w="0" w:type="dxa"/>
         <w:right w:w="108" w:type="dxa"/>
       </w:tblCellMar>
     </w:tblPr>
@@ -12342,9 +13374,7 @@
       <w:tblStyleRowBandSize w:val="1"/>
       <w:tblStyleColBandSize w:val="1"/>
       <w:tblCellMar>
-        <w:top w:w="0" w:type="dxa"/>
         <w:left w:w="108" w:type="dxa"/>
-        <w:bottom w:w="0" w:type="dxa"/>
         <w:right w:w="108" w:type="dxa"/>
       </w:tblCellMar>
     </w:tblPr>

</xml_diff>

<commit_message>
agregando el script para premios, plan y alimentos, cambiado bd
</commit_message>
<xml_diff>
--- a/Documentos/Directrices/SRGAS-DBD.docx
+++ b/Documentos/Directrices/SRGAS-DBD.docx
@@ -39,7 +39,25 @@
           <w:sz w:val="40"/>
           <w:szCs w:val="40"/>
         </w:rPr>
-        <w:t xml:space="preserve">Sistema de Reserva de Gimnasio y Alimentación Saludable “GymBob” </w:t>
+        <w:t>Sistema de Reserva de Gimnasio y Alimentación Saludable “</w:t>
+      </w:r>
+      <w:proofErr w:type="spellStart"/>
+      <w:r>
+        <w:rPr>
+          <w:rFonts w:ascii="Alfa Slab One" w:eastAsia="Alfa Slab One" w:hAnsi="Alfa Slab One" w:cs="Alfa Slab One"/>
+          <w:sz w:val="40"/>
+          <w:szCs w:val="40"/>
+        </w:rPr>
+        <w:t>GymBob</w:t>
+      </w:r>
+      <w:proofErr w:type="spellEnd"/>
+      <w:r>
+        <w:rPr>
+          <w:rFonts w:ascii="Alfa Slab One" w:eastAsia="Alfa Slab One" w:hAnsi="Alfa Slab One" w:cs="Alfa Slab One"/>
+          <w:sz w:val="40"/>
+          <w:szCs w:val="40"/>
+        </w:rPr>
+        <w:t xml:space="preserve">” </w:t>
       </w:r>
     </w:p>
     <w:p>
@@ -99,7 +117,7 @@
           <w:sz w:val="36"/>
           <w:szCs w:val="36"/>
         </w:rPr>
-        <w:t>2</w:t>
+        <w:t>3</w:t>
       </w:r>
     </w:p>
     <w:p>
@@ -702,6 +720,119 @@
           </w:p>
         </w:tc>
       </w:tr>
+      <w:tr>
+        <w:trPr>
+          <w:trHeight w:val="2205"/>
+        </w:trPr>
+        <w:tc>
+          <w:tcPr>
+            <w:tcW w:w="1668" w:type="dxa"/>
+            <w:vAlign w:val="center"/>
+          </w:tcPr>
+          <w:p>
+            <w:pPr>
+              <w:keepLines/>
+              <w:widowControl w:val="0"/>
+              <w:spacing w:after="120" w:line="240" w:lineRule="auto"/>
+              <w:jc w:val="center"/>
+              <w:rPr>
+                <w:rFonts w:ascii="Arial" w:eastAsia="Arial" w:hAnsi="Arial" w:cs="Arial"/>
+                <w:sz w:val="20"/>
+                <w:szCs w:val="20"/>
+              </w:rPr>
+            </w:pPr>
+            <w:r>
+              <w:rPr>
+                <w:rFonts w:ascii="Arial" w:eastAsia="Arial" w:hAnsi="Arial" w:cs="Arial"/>
+                <w:sz w:val="20"/>
+                <w:szCs w:val="20"/>
+              </w:rPr>
+              <w:t>21/10/2023</w:t>
+            </w:r>
+          </w:p>
+        </w:tc>
+        <w:tc>
+          <w:tcPr>
+            <w:tcW w:w="1417" w:type="dxa"/>
+            <w:vAlign w:val="center"/>
+          </w:tcPr>
+          <w:p>
+            <w:pPr>
+              <w:keepLines/>
+              <w:widowControl w:val="0"/>
+              <w:spacing w:after="120" w:line="240" w:lineRule="auto"/>
+              <w:jc w:val="center"/>
+              <w:rPr>
+                <w:rFonts w:ascii="Arial" w:eastAsia="Arial" w:hAnsi="Arial" w:cs="Arial"/>
+                <w:sz w:val="20"/>
+                <w:szCs w:val="20"/>
+              </w:rPr>
+            </w:pPr>
+            <w:r>
+              <w:rPr>
+                <w:rFonts w:ascii="Arial" w:eastAsia="Arial" w:hAnsi="Arial" w:cs="Arial"/>
+                <w:sz w:val="20"/>
+                <w:szCs w:val="20"/>
+              </w:rPr>
+              <w:t>1.3</w:t>
+            </w:r>
+          </w:p>
+        </w:tc>
+        <w:tc>
+          <w:tcPr>
+            <w:tcW w:w="3119" w:type="dxa"/>
+            <w:vAlign w:val="center"/>
+          </w:tcPr>
+          <w:p>
+            <w:pPr>
+              <w:keepLines/>
+              <w:widowControl w:val="0"/>
+              <w:spacing w:after="120" w:line="240" w:lineRule="auto"/>
+              <w:jc w:val="center"/>
+              <w:rPr>
+                <w:rFonts w:ascii="Arial" w:eastAsia="Arial" w:hAnsi="Arial" w:cs="Arial"/>
+                <w:sz w:val="20"/>
+                <w:szCs w:val="20"/>
+              </w:rPr>
+            </w:pPr>
+            <w:r>
+              <w:rPr>
+                <w:rFonts w:ascii="Arial" w:eastAsia="Arial" w:hAnsi="Arial" w:cs="Arial"/>
+                <w:sz w:val="20"/>
+                <w:szCs w:val="20"/>
+              </w:rPr>
+              <w:t>Corrección del Documento</w:t>
+            </w:r>
+          </w:p>
+        </w:tc>
+        <w:tc>
+          <w:tcPr>
+            <w:tcW w:w="3402" w:type="dxa"/>
+            <w:vAlign w:val="center"/>
+          </w:tcPr>
+          <w:p>
+            <w:pPr>
+              <w:keepLines/>
+              <w:widowControl w:val="0"/>
+              <w:spacing w:after="120" w:line="240" w:lineRule="auto"/>
+              <w:jc w:val="center"/>
+              <w:rPr>
+                <w:rFonts w:ascii="Arial" w:eastAsia="Arial" w:hAnsi="Arial" w:cs="Arial"/>
+                <w:sz w:val="20"/>
+                <w:szCs w:val="20"/>
+              </w:rPr>
+            </w:pPr>
+            <w:r>
+              <w:rPr>
+                <w:rFonts w:ascii="Arial" w:eastAsia="Arial" w:hAnsi="Arial" w:cs="Arial"/>
+                <w:sz w:val="20"/>
+                <w:szCs w:val="20"/>
+              </w:rPr>
+              <w:t>Joaquin Hidalgo</w:t>
+            </w:r>
+          </w:p>
+        </w:tc>
+      </w:tr>
     </w:tbl>
     <w:p>
       <w:pPr>
@@ -781,7 +912,6 @@
           <w:sz w:val="36"/>
           <w:szCs w:val="36"/>
         </w:rPr>
-        <w:lastRenderedPageBreak/>
         <w:t>Tabla de Contenido</w:t>
       </w:r>
     </w:p>
@@ -1032,21 +1162,6 @@
     </w:p>
     <w:p>
       <w:pPr>
-        <w:ind w:left="720"/>
-      </w:pPr>
-    </w:p>
-    <w:p>
-      <w:pPr>
-        <w:ind w:left="720"/>
-      </w:pPr>
-    </w:p>
-    <w:p>
-      <w:pPr>
-        <w:ind w:left="720"/>
-      </w:pPr>
-    </w:p>
-    <w:p>
-      <w:pPr>
         <w:pStyle w:val="Ttulo1"/>
         <w:rPr>
           <w:rFonts w:ascii="Times New Roman" w:eastAsia="Times New Roman" w:hAnsi="Times New Roman" w:cs="Times New Roman"/>
@@ -1062,7 +1177,6 @@
           <w:sz w:val="22"/>
           <w:szCs w:val="22"/>
         </w:rPr>
-        <w:lastRenderedPageBreak/>
         <w:t>Modelo de Datos</w:t>
       </w:r>
     </w:p>
@@ -1081,10 +1195,10 @@
           <w:noProof/>
         </w:rPr>
         <w:drawing>
-          <wp:inline distT="0" distB="0" distL="0" distR="0" wp14:anchorId="6F5CC0FB" wp14:editId="0E9D4B7D">
-            <wp:extent cx="5760085" cy="6585585"/>
-            <wp:effectExtent l="0" t="0" r="0" b="5715"/>
-            <wp:docPr id="1989870432" name="Imagen 1" descr="Diagrama&#10;&#10;Descripción generada automáticamente"/>
+          <wp:inline distT="0" distB="0" distL="0" distR="0" wp14:anchorId="12494AFB" wp14:editId="0F0FB341">
+            <wp:extent cx="5760085" cy="6638290"/>
+            <wp:effectExtent l="0" t="0" r="0" b="0"/>
+            <wp:docPr id="1185532509" name="Imagen 6" descr="Diagrama&#10;&#10;Descripción generada automáticamente"/>
             <wp:cNvGraphicFramePr>
               <a:graphicFrameLocks xmlns:a="http://schemas.openxmlformats.org/drawingml/2006/main" noChangeAspect="1"/>
             </wp:cNvGraphicFramePr>
@@ -1092,7 +1206,7 @@
               <a:graphicData uri="http://schemas.openxmlformats.org/drawingml/2006/picture">
                 <pic:pic xmlns:pic="http://schemas.openxmlformats.org/drawingml/2006/picture">
                   <pic:nvPicPr>
-                    <pic:cNvPr id="1989870432" name="Imagen 1" descr="Diagrama&#10;&#10;Descripción generada automáticamente"/>
+                    <pic:cNvPr id="1185532509" name="Imagen 6" descr="Diagrama&#10;&#10;Descripción generada automáticamente"/>
                     <pic:cNvPicPr/>
                   </pic:nvPicPr>
                   <pic:blipFill>
@@ -1110,7 +1224,7 @@
                   <pic:spPr>
                     <a:xfrm>
                       <a:off x="0" y="0"/>
-                      <a:ext cx="5760085" cy="6585585"/>
+                      <a:ext cx="5760085" cy="6638290"/>
                     </a:xfrm>
                     <a:prstGeom prst="rect">
                       <a:avLst/>
@@ -1153,13 +1267,21 @@
       </w:r>
       <w:r>
         <w:rPr>
+          <w:rFonts w:ascii="Times New Roman" w:eastAsia="Times New Roman" w:hAnsi="Times New Roman" w:cs="Times New Roman"/>
+          <w:sz w:val="22"/>
+          <w:szCs w:val="22"/>
+        </w:rPr>
+        <w:t xml:space="preserve"> </w:t>
+      </w:r>
+      <w:r>
+        <w:rPr>
           <w:noProof/>
         </w:rPr>
         <w:drawing>
-          <wp:inline distT="0" distB="0" distL="0" distR="0" wp14:anchorId="793228BD" wp14:editId="272B20C0">
-            <wp:extent cx="8531860" cy="4839335"/>
+          <wp:inline distT="0" distB="0" distL="0" distR="0" wp14:anchorId="321ABCA4" wp14:editId="646DCA23">
+            <wp:extent cx="8531860" cy="4732020"/>
             <wp:effectExtent l="0" t="0" r="2540" b="0"/>
-            <wp:docPr id="862040558" name="Imagen 2" descr="Diagrama&#10;&#10;Descripción generada automáticamente"/>
+            <wp:docPr id="809234180" name="Imagen 7" descr="Diagrama&#10;&#10;Descripción generada automáticamente"/>
             <wp:cNvGraphicFramePr>
               <a:graphicFrameLocks xmlns:a="http://schemas.openxmlformats.org/drawingml/2006/main" noChangeAspect="1"/>
             </wp:cNvGraphicFramePr>
@@ -1167,7 +1289,7 @@
               <a:graphicData uri="http://schemas.openxmlformats.org/drawingml/2006/picture">
                 <pic:pic xmlns:pic="http://schemas.openxmlformats.org/drawingml/2006/picture">
                   <pic:nvPicPr>
-                    <pic:cNvPr id="862040558" name="Imagen 2" descr="Diagrama&#10;&#10;Descripción generada automáticamente"/>
+                    <pic:cNvPr id="809234180" name="Imagen 7" descr="Diagrama&#10;&#10;Descripción generada automáticamente"/>
                     <pic:cNvPicPr/>
                   </pic:nvPicPr>
                   <pic:blipFill>
@@ -1185,7 +1307,7 @@
                   <pic:spPr>
                     <a:xfrm>
                       <a:off x="0" y="0"/>
-                      <a:ext cx="8531860" cy="4839335"/>
+                      <a:ext cx="8531860" cy="4732020"/>
                     </a:xfrm>
                     <a:prstGeom prst="rect">
                       <a:avLst/>
@@ -1764,12 +1886,14 @@
                 <w:rFonts w:ascii="Times New Roman" w:eastAsia="Times New Roman" w:hAnsi="Times New Roman" w:cs="Times New Roman"/>
               </w:rPr>
             </w:pPr>
+            <w:proofErr w:type="spellStart"/>
             <w:r>
               <w:rPr>
                 <w:rFonts w:ascii="Times New Roman" w:eastAsia="Times New Roman" w:hAnsi="Times New Roman" w:cs="Times New Roman"/>
               </w:rPr>
               <w:t>contrasenia</w:t>
             </w:r>
+            <w:proofErr w:type="spellEnd"/>
           </w:p>
         </w:tc>
         <w:tc>
@@ -2576,12 +2700,14 @@
                 <w:rFonts w:ascii="Times New Roman" w:eastAsia="Times New Roman" w:hAnsi="Times New Roman" w:cs="Times New Roman"/>
               </w:rPr>
             </w:pPr>
+            <w:proofErr w:type="spellStart"/>
             <w:r>
               <w:rPr>
                 <w:rFonts w:ascii="Times New Roman" w:eastAsia="Times New Roman" w:hAnsi="Times New Roman" w:cs="Times New Roman"/>
               </w:rPr>
               <w:t>dni</w:t>
             </w:r>
+            <w:proofErr w:type="spellEnd"/>
           </w:p>
         </w:tc>
         <w:tc>
@@ -2779,12 +2905,14 @@
                 <w:rFonts w:ascii="Times New Roman" w:eastAsia="Times New Roman" w:hAnsi="Times New Roman" w:cs="Times New Roman"/>
               </w:rPr>
             </w:pPr>
+            <w:proofErr w:type="spellStart"/>
             <w:r>
               <w:rPr>
                 <w:rFonts w:ascii="Times New Roman" w:eastAsia="Times New Roman" w:hAnsi="Times New Roman" w:cs="Times New Roman"/>
               </w:rPr>
               <w:t>fecha_nacimiento</w:t>
             </w:r>
+            <w:proofErr w:type="spellEnd"/>
           </w:p>
         </w:tc>
         <w:tc>
@@ -3313,12 +3441,14 @@
                 <w:rFonts w:ascii="Times New Roman" w:eastAsia="Times New Roman" w:hAnsi="Times New Roman" w:cs="Times New Roman"/>
               </w:rPr>
             </w:pPr>
+            <w:proofErr w:type="spellStart"/>
             <w:r>
               <w:rPr>
                 <w:rFonts w:ascii="Times New Roman" w:eastAsia="Times New Roman" w:hAnsi="Times New Roman" w:cs="Times New Roman"/>
               </w:rPr>
               <w:t>fecha_inicio</w:t>
             </w:r>
+            <w:proofErr w:type="spellEnd"/>
           </w:p>
         </w:tc>
         <w:tc>
@@ -6500,13 +6630,15 @@
                 <w:rFonts w:ascii="Times New Roman" w:eastAsia="Times New Roman" w:hAnsi="Times New Roman" w:cs="Times New Roman"/>
               </w:rPr>
             </w:pPr>
+            <w:proofErr w:type="spellStart"/>
             <w:r>
               <w:rPr>
                 <w:rFonts w:ascii="Times New Roman" w:eastAsia="Times New Roman" w:hAnsi="Times New Roman" w:cs="Times New Roman"/>
               </w:rPr>
               <w:lastRenderedPageBreak/>
-              <w:t>tiempo</w:t>
-            </w:r>
+              <w:t>Duracion</w:t>
+            </w:r>
+            <w:proofErr w:type="spellEnd"/>
           </w:p>
         </w:tc>
         <w:tc>
@@ -6545,7 +6677,7 @@
               <w:rPr>
                 <w:rFonts w:ascii="Times New Roman" w:eastAsia="Times New Roman" w:hAnsi="Times New Roman" w:cs="Times New Roman"/>
               </w:rPr>
-              <w:t>DATE</w:t>
+              <w:t>INT</w:t>
             </w:r>
           </w:p>
         </w:tc>
@@ -6581,11 +6713,19 @@
                 <w:rFonts w:ascii="Times New Roman" w:eastAsia="Times New Roman" w:hAnsi="Times New Roman" w:cs="Times New Roman"/>
               </w:rPr>
             </w:pPr>
-            <w:r>
-              <w:rPr>
-                <w:rFonts w:ascii="Times New Roman" w:eastAsia="Times New Roman" w:hAnsi="Times New Roman" w:cs="Times New Roman"/>
-              </w:rPr>
-              <w:t>Tiempo del plan</w:t>
+            <w:proofErr w:type="spellStart"/>
+            <w:r>
+              <w:rPr>
+                <w:rFonts w:ascii="Times New Roman" w:eastAsia="Times New Roman" w:hAnsi="Times New Roman" w:cs="Times New Roman"/>
+              </w:rPr>
+              <w:t>Duracion</w:t>
+            </w:r>
+            <w:proofErr w:type="spellEnd"/>
+            <w:r>
+              <w:rPr>
+                <w:rFonts w:ascii="Times New Roman" w:eastAsia="Times New Roman" w:hAnsi="Times New Roman" w:cs="Times New Roman"/>
+              </w:rPr>
+              <w:t xml:space="preserve"> del plan</w:t>
             </w:r>
           </w:p>
         </w:tc>
@@ -8098,13 +8238,15 @@
                 <w:rFonts w:ascii="Times New Roman" w:eastAsia="Times New Roman" w:hAnsi="Times New Roman" w:cs="Times New Roman"/>
               </w:rPr>
             </w:pPr>
+            <w:proofErr w:type="spellStart"/>
             <w:r>
               <w:rPr>
                 <w:rFonts w:ascii="Times New Roman" w:eastAsia="Times New Roman" w:hAnsi="Times New Roman" w:cs="Times New Roman"/>
               </w:rPr>
               <w:lastRenderedPageBreak/>
-              <w:t>calorias</w:t>
-            </w:r>
+              <w:t>nombre_platillo</w:t>
+            </w:r>
+            <w:proofErr w:type="spellEnd"/>
           </w:p>
         </w:tc>
         <w:tc>
@@ -8143,7 +8285,7 @@
               <w:rPr>
                 <w:rFonts w:ascii="Times New Roman" w:eastAsia="Times New Roman" w:hAnsi="Times New Roman" w:cs="Times New Roman"/>
               </w:rPr>
-              <w:t>INT</w:t>
+              <w:t>VARCHAR(255)</w:t>
             </w:r>
           </w:p>
         </w:tc>
@@ -8183,7 +8325,7 @@
               <w:rPr>
                 <w:rFonts w:ascii="Times New Roman" w:eastAsia="Times New Roman" w:hAnsi="Times New Roman" w:cs="Times New Roman"/>
               </w:rPr>
-              <w:t>Calorías del alimento</w:t>
+              <w:t>Nombre del platillo</w:t>
             </w:r>
           </w:p>
         </w:tc>
@@ -8344,12 +8486,14 @@
                 <w:rFonts w:ascii="Times New Roman" w:eastAsia="Times New Roman" w:hAnsi="Times New Roman" w:cs="Times New Roman"/>
               </w:rPr>
             </w:pPr>
+            <w:proofErr w:type="spellStart"/>
             <w:r>
               <w:rPr>
                 <w:rFonts w:ascii="Times New Roman" w:eastAsia="Times New Roman" w:hAnsi="Times New Roman" w:cs="Times New Roman"/>
               </w:rPr>
               <w:t>proteinas</w:t>
             </w:r>
+            <w:proofErr w:type="spellEnd"/>
           </w:p>
         </w:tc>
         <w:tc>
@@ -9405,12 +9549,14 @@
                 <w:rFonts w:ascii="Times New Roman" w:eastAsia="Times New Roman" w:hAnsi="Times New Roman" w:cs="Times New Roman"/>
               </w:rPr>
             </w:pPr>
+            <w:proofErr w:type="spellStart"/>
             <w:r>
               <w:rPr>
                 <w:rFonts w:ascii="Times New Roman" w:eastAsia="Times New Roman" w:hAnsi="Times New Roman" w:cs="Times New Roman"/>
               </w:rPr>
               <w:t>fecha_vencimiento</w:t>
             </w:r>
+            <w:proofErr w:type="spellEnd"/>
           </w:p>
         </w:tc>
         <w:tc>
@@ -9650,12 +9796,14 @@
                 <w:rFonts w:ascii="Times New Roman" w:eastAsia="Times New Roman" w:hAnsi="Times New Roman" w:cs="Times New Roman"/>
               </w:rPr>
             </w:pPr>
+            <w:proofErr w:type="spellStart"/>
             <w:r>
               <w:rPr>
                 <w:rFonts w:ascii="Times New Roman" w:eastAsia="Times New Roman" w:hAnsi="Times New Roman" w:cs="Times New Roman"/>
               </w:rPr>
               <w:t>ccv</w:t>
             </w:r>
+            <w:proofErr w:type="spellEnd"/>
           </w:p>
         </w:tc>
         <w:tc>
@@ -10716,7 +10864,7 @@
               <w:rPr>
                 <w:rFonts w:ascii="Times New Roman" w:eastAsia="Times New Roman" w:hAnsi="Times New Roman" w:cs="Times New Roman"/>
               </w:rPr>
-              <w:t>tipo</w:t>
+              <w:t>Nombre</w:t>
             </w:r>
           </w:p>
         </w:tc>
@@ -10796,7 +10944,7 @@
               <w:rPr>
                 <w:rFonts w:ascii="Times New Roman" w:eastAsia="Times New Roman" w:hAnsi="Times New Roman" w:cs="Times New Roman"/>
               </w:rPr>
-              <w:t>Tipo de premio</w:t>
+              <w:t>Nombre del premio</w:t>
             </w:r>
           </w:p>
         </w:tc>
@@ -10961,251 +11109,6 @@
               <w:rPr>
                 <w:rFonts w:ascii="Times New Roman" w:eastAsia="Times New Roman" w:hAnsi="Times New Roman" w:cs="Times New Roman"/>
               </w:rPr>
-              <w:t>costo</w:t>
-            </w:r>
-          </w:p>
-        </w:tc>
-        <w:tc>
-          <w:tcPr>
-            <w:tcW w:w="1635" w:type="dxa"/>
-            <w:tcBorders>
-              <w:top w:val="single" w:sz="6" w:space="0" w:color="000000"/>
-              <w:left w:val="single" w:sz="6" w:space="0" w:color="000000"/>
-              <w:bottom w:val="single" w:sz="6" w:space="0" w:color="000000"/>
-              <w:right w:val="single" w:sz="6" w:space="0" w:color="000000"/>
-            </w:tcBorders>
-            <w:shd w:val="clear" w:color="auto" w:fill="auto"/>
-            <w:tcMar>
-              <w:top w:w="100" w:type="dxa"/>
-              <w:left w:w="100" w:type="dxa"/>
-              <w:bottom w:w="100" w:type="dxa"/>
-              <w:right w:w="100" w:type="dxa"/>
-            </w:tcMar>
-            <w:vAlign w:val="center"/>
-          </w:tcPr>
-          <w:p>
-            <w:pPr>
-              <w:pBdr>
-                <w:top w:val="nil"/>
-                <w:left w:val="nil"/>
-                <w:bottom w:val="nil"/>
-                <w:right w:val="nil"/>
-                <w:between w:val="nil"/>
-              </w:pBdr>
-              <w:spacing w:after="0" w:line="240" w:lineRule="auto"/>
-              <w:rPr>
-                <w:rFonts w:ascii="Times New Roman" w:eastAsia="Times New Roman" w:hAnsi="Times New Roman" w:cs="Times New Roman"/>
-              </w:rPr>
-            </w:pPr>
-            <w:r>
-              <w:rPr>
-                <w:rFonts w:ascii="Times New Roman" w:eastAsia="Times New Roman" w:hAnsi="Times New Roman" w:cs="Times New Roman"/>
-              </w:rPr>
-              <w:t>INT</w:t>
-            </w:r>
-          </w:p>
-        </w:tc>
-        <w:tc>
-          <w:tcPr>
-            <w:tcW w:w="1710" w:type="dxa"/>
-            <w:tcBorders>
-              <w:top w:val="single" w:sz="6" w:space="0" w:color="000000"/>
-              <w:left w:val="single" w:sz="6" w:space="0" w:color="000000"/>
-              <w:bottom w:val="single" w:sz="6" w:space="0" w:color="000000"/>
-              <w:right w:val="single" w:sz="6" w:space="0" w:color="000000"/>
-            </w:tcBorders>
-            <w:shd w:val="clear" w:color="auto" w:fill="auto"/>
-            <w:tcMar>
-              <w:top w:w="100" w:type="dxa"/>
-              <w:left w:w="100" w:type="dxa"/>
-              <w:bottom w:w="100" w:type="dxa"/>
-              <w:right w:w="100" w:type="dxa"/>
-            </w:tcMar>
-            <w:vAlign w:val="center"/>
-          </w:tcPr>
-          <w:p>
-            <w:pPr>
-              <w:pBdr>
-                <w:top w:val="nil"/>
-                <w:left w:val="nil"/>
-                <w:bottom w:val="nil"/>
-                <w:right w:val="nil"/>
-                <w:between w:val="nil"/>
-              </w:pBdr>
-              <w:spacing w:after="0" w:line="240" w:lineRule="auto"/>
-              <w:rPr>
-                <w:rFonts w:ascii="Times New Roman" w:eastAsia="Times New Roman" w:hAnsi="Times New Roman" w:cs="Times New Roman"/>
-              </w:rPr>
-            </w:pPr>
-            <w:r>
-              <w:rPr>
-                <w:rFonts w:ascii="Times New Roman" w:eastAsia="Times New Roman" w:hAnsi="Times New Roman" w:cs="Times New Roman"/>
-              </w:rPr>
-              <w:t>Costo del premio</w:t>
-            </w:r>
-          </w:p>
-        </w:tc>
-        <w:tc>
-          <w:tcPr>
-            <w:tcW w:w="1470" w:type="dxa"/>
-            <w:tcBorders>
-              <w:top w:val="single" w:sz="6" w:space="0" w:color="000000"/>
-              <w:left w:val="single" w:sz="6" w:space="0" w:color="000000"/>
-              <w:bottom w:val="single" w:sz="6" w:space="0" w:color="000000"/>
-              <w:right w:val="single" w:sz="6" w:space="0" w:color="000000"/>
-            </w:tcBorders>
-            <w:shd w:val="clear" w:color="auto" w:fill="auto"/>
-            <w:tcMar>
-              <w:top w:w="100" w:type="dxa"/>
-              <w:left w:w="100" w:type="dxa"/>
-              <w:bottom w:w="100" w:type="dxa"/>
-              <w:right w:w="100" w:type="dxa"/>
-            </w:tcMar>
-            <w:vAlign w:val="center"/>
-          </w:tcPr>
-          <w:p>
-            <w:pPr>
-              <w:pBdr>
-                <w:top w:val="nil"/>
-                <w:left w:val="nil"/>
-                <w:bottom w:val="nil"/>
-                <w:right w:val="nil"/>
-                <w:between w:val="nil"/>
-              </w:pBdr>
-              <w:spacing w:after="0" w:line="240" w:lineRule="auto"/>
-              <w:rPr>
-                <w:rFonts w:ascii="Times New Roman" w:eastAsia="Times New Roman" w:hAnsi="Times New Roman" w:cs="Times New Roman"/>
-              </w:rPr>
-            </w:pPr>
-            <w:r>
-              <w:rPr>
-                <w:rFonts w:ascii="Times New Roman" w:eastAsia="Times New Roman" w:hAnsi="Times New Roman" w:cs="Times New Roman"/>
-              </w:rPr>
-              <w:t>No</w:t>
-            </w:r>
-          </w:p>
-        </w:tc>
-        <w:tc>
-          <w:tcPr>
-            <w:tcW w:w="1425" w:type="dxa"/>
-            <w:tcBorders>
-              <w:top w:val="single" w:sz="6" w:space="0" w:color="000000"/>
-              <w:left w:val="single" w:sz="6" w:space="0" w:color="000000"/>
-              <w:bottom w:val="single" w:sz="6" w:space="0" w:color="000000"/>
-              <w:right w:val="single" w:sz="6" w:space="0" w:color="000000"/>
-            </w:tcBorders>
-            <w:shd w:val="clear" w:color="auto" w:fill="auto"/>
-            <w:tcMar>
-              <w:top w:w="100" w:type="dxa"/>
-              <w:left w:w="100" w:type="dxa"/>
-              <w:bottom w:w="100" w:type="dxa"/>
-              <w:right w:w="100" w:type="dxa"/>
-            </w:tcMar>
-            <w:vAlign w:val="center"/>
-          </w:tcPr>
-          <w:p>
-            <w:pPr>
-              <w:pBdr>
-                <w:top w:val="nil"/>
-                <w:left w:val="nil"/>
-                <w:bottom w:val="nil"/>
-                <w:right w:val="nil"/>
-                <w:between w:val="nil"/>
-              </w:pBdr>
-              <w:spacing w:after="0" w:line="240" w:lineRule="auto"/>
-              <w:rPr>
-                <w:rFonts w:ascii="Times New Roman" w:eastAsia="Times New Roman" w:hAnsi="Times New Roman" w:cs="Times New Roman"/>
-              </w:rPr>
-            </w:pPr>
-            <w:r>
-              <w:rPr>
-                <w:rFonts w:ascii="Times New Roman" w:eastAsia="Times New Roman" w:hAnsi="Times New Roman" w:cs="Times New Roman"/>
-              </w:rPr>
-              <w:t>No</w:t>
-            </w:r>
-          </w:p>
-        </w:tc>
-        <w:tc>
-          <w:tcPr>
-            <w:tcW w:w="1140" w:type="dxa"/>
-            <w:tcBorders>
-              <w:top w:val="single" w:sz="6" w:space="0" w:color="000000"/>
-              <w:left w:val="single" w:sz="6" w:space="0" w:color="000000"/>
-              <w:bottom w:val="single" w:sz="6" w:space="0" w:color="000000"/>
-              <w:right w:val="single" w:sz="6" w:space="0" w:color="000000"/>
-            </w:tcBorders>
-            <w:shd w:val="clear" w:color="auto" w:fill="auto"/>
-            <w:tcMar>
-              <w:top w:w="100" w:type="dxa"/>
-              <w:left w:w="100" w:type="dxa"/>
-              <w:bottom w:w="100" w:type="dxa"/>
-              <w:right w:w="100" w:type="dxa"/>
-            </w:tcMar>
-            <w:vAlign w:val="center"/>
-          </w:tcPr>
-          <w:p>
-            <w:pPr>
-              <w:pBdr>
-                <w:top w:val="nil"/>
-                <w:left w:val="nil"/>
-                <w:bottom w:val="nil"/>
-                <w:right w:val="nil"/>
-                <w:between w:val="nil"/>
-              </w:pBdr>
-              <w:spacing w:after="0" w:line="240" w:lineRule="auto"/>
-              <w:rPr>
-                <w:rFonts w:ascii="Times New Roman" w:eastAsia="Times New Roman" w:hAnsi="Times New Roman" w:cs="Times New Roman"/>
-              </w:rPr>
-            </w:pPr>
-            <w:r>
-              <w:rPr>
-                <w:rFonts w:ascii="Times New Roman" w:eastAsia="Times New Roman" w:hAnsi="Times New Roman" w:cs="Times New Roman"/>
-              </w:rPr>
-              <w:t>No</w:t>
-            </w:r>
-          </w:p>
-        </w:tc>
-      </w:tr>
-      <w:tr>
-        <w:trPr>
-          <w:trHeight w:val="1055"/>
-        </w:trPr>
-        <w:tc>
-          <w:tcPr>
-            <w:tcW w:w="2025" w:type="dxa"/>
-            <w:tcBorders>
-              <w:top w:val="single" w:sz="6" w:space="0" w:color="000000"/>
-              <w:left w:val="single" w:sz="6" w:space="0" w:color="000000"/>
-              <w:bottom w:val="single" w:sz="6" w:space="0" w:color="000000"/>
-              <w:right w:val="single" w:sz="6" w:space="0" w:color="000000"/>
-            </w:tcBorders>
-            <w:shd w:val="clear" w:color="auto" w:fill="auto"/>
-            <w:tcMar>
-              <w:top w:w="100" w:type="dxa"/>
-              <w:left w:w="100" w:type="dxa"/>
-              <w:bottom w:w="100" w:type="dxa"/>
-              <w:right w:w="100" w:type="dxa"/>
-            </w:tcMar>
-            <w:vAlign w:val="center"/>
-          </w:tcPr>
-          <w:p>
-            <w:pPr>
-              <w:pBdr>
-                <w:top w:val="nil"/>
-                <w:left w:val="nil"/>
-                <w:bottom w:val="nil"/>
-                <w:right w:val="nil"/>
-                <w:between w:val="nil"/>
-              </w:pBdr>
-              <w:spacing w:after="0" w:line="240" w:lineRule="auto"/>
-              <w:rPr>
-                <w:rFonts w:ascii="Times New Roman" w:eastAsia="Times New Roman" w:hAnsi="Times New Roman" w:cs="Times New Roman"/>
-              </w:rPr>
-            </w:pPr>
-            <w:r>
-              <w:rPr>
-                <w:rFonts w:ascii="Times New Roman" w:eastAsia="Times New Roman" w:hAnsi="Times New Roman" w:cs="Times New Roman"/>
-              </w:rPr>
               <w:t>imagen</w:t>
             </w:r>
           </w:p>
@@ -11412,6 +11315,9 @@
         </w:tc>
       </w:tr>
     </w:tbl>
+    <w:p/>
+    <w:p/>
+    <w:p/>
     <w:p/>
     <w:p/>
     <w:p/>
@@ -11510,6 +11416,7 @@
                 <w:b/>
               </w:rPr>
             </w:pPr>
+            <w:proofErr w:type="spellStart"/>
             <w:r>
               <w:rPr>
                 <w:rFonts w:ascii="Times New Roman" w:eastAsia="Times New Roman" w:hAnsi="Times New Roman" w:cs="Times New Roman"/>
@@ -11517,6 +11424,7 @@
               </w:rPr>
               <w:t>Categoriamaq</w:t>
             </w:r>
+            <w:proofErr w:type="spellEnd"/>
           </w:p>
         </w:tc>
       </w:tr>
@@ -12106,8 +12014,16 @@
               <w:rPr>
                 <w:rFonts w:ascii="Times New Roman" w:eastAsia="Times New Roman" w:hAnsi="Times New Roman" w:cs="Times New Roman"/>
               </w:rPr>
-              <w:t>Nombre de la categoria</w:t>
-            </w:r>
+              <w:t xml:space="preserve">Nombre de la </w:t>
+            </w:r>
+            <w:proofErr w:type="spellStart"/>
+            <w:r>
+              <w:rPr>
+                <w:rFonts w:ascii="Times New Roman" w:eastAsia="Times New Roman" w:hAnsi="Times New Roman" w:cs="Times New Roman"/>
+              </w:rPr>
+              <w:t>categoria</w:t>
+            </w:r>
+            <w:proofErr w:type="spellEnd"/>
           </w:p>
         </w:tc>
         <w:tc>
@@ -12385,7 +12301,7 @@
               <w:sz w:val="20"/>
               <w:szCs w:val="20"/>
             </w:rPr>
-            <w:t>1</w:t>
+            <w:t>3</w:t>
           </w:r>
         </w:p>
       </w:tc>
@@ -12446,7 +12362,7 @@
               <w:sz w:val="20"/>
               <w:szCs w:val="20"/>
             </w:rPr>
-            <w:t>24</w:t>
+            <w:t>21</w:t>
           </w:r>
           <w:r>
             <w:rPr>
@@ -12454,7 +12370,23 @@
               <w:sz w:val="20"/>
               <w:szCs w:val="20"/>
             </w:rPr>
-            <w:t>/09/2023</w:t>
+            <w:t>/</w:t>
+          </w:r>
+          <w:r>
+            <w:rPr>
+              <w:rFonts w:ascii="Arial" w:eastAsia="Arial" w:hAnsi="Arial" w:cs="Arial"/>
+              <w:sz w:val="20"/>
+              <w:szCs w:val="20"/>
+            </w:rPr>
+            <w:t>10</w:t>
+          </w:r>
+          <w:r>
+            <w:rPr>
+              <w:rFonts w:ascii="Arial" w:eastAsia="Arial" w:hAnsi="Arial" w:cs="Arial"/>
+              <w:sz w:val="20"/>
+              <w:szCs w:val="20"/>
+            </w:rPr>
+            <w:t>/2023</w:t>
           </w:r>
         </w:p>
       </w:tc>

</xml_diff>